<commit_message>
Added Diagram for RxMVP for documentation
</commit_message>
<xml_diff>
--- a/Sentrikey App Review.docx
+++ b/Sentrikey App Review.docx
@@ -1,6 +1,6 @@
 
 <file path=word/document.xml><?xml version="1.0" encoding="utf-8"?>
-<w:document xmlns:wpc="http://schemas.microsoft.com/office/word/2010/wordprocessingCanvas" xmlns:cx="http://schemas.microsoft.com/office/drawing/2014/chartex" xmlns:cx1="http://schemas.microsoft.com/office/drawing/2015/9/8/chartex" xmlns:cx2="http://schemas.microsoft.com/office/drawing/2015/10/21/chartex" xmlns:cx3="http://schemas.microsoft.com/office/drawing/2016/5/9/chartex" xmlns:cx4="http://schemas.microsoft.com/office/drawing/2016/5/10/chartex" xmlns:cx5="http://schemas.microsoft.com/office/drawing/2016/5/11/chartex" xmlns:cx6="http://schemas.microsoft.com/office/drawing/2016/5/12/chartex" xmlns:cx7="http://schemas.microsoft.com/office/drawing/2016/5/13/chartex" xmlns:cx8="http://schemas.microsoft.com/office/drawing/2016/5/14/chartex" xmlns:mc="http://schemas.openxmlformats.org/markup-compatibility/2006" xmlns:aink="http://schemas.microsoft.com/office/drawing/2016/ink" xmlns:am3d="http://schemas.microsoft.com/office/drawing/2017/model3d" xmlns:o="urn:schemas-microsoft-com:office:office" xmlns:r="http://schemas.openxmlformats.org/officeDocument/2006/relationships" xmlns:m="http://schemas.openxmlformats.org/officeDocument/2006/math" xmlns:v="urn:schemas-microsoft-com:vml" xmlns:wp14="http://schemas.microsoft.com/office/word/2010/wordprocessingDrawing" xmlns:wp="http://schemas.openxmlformats.org/drawingml/2006/wordprocessingDrawing" xmlns:w10="urn:schemas-microsoft-com:office:word" xmlns:w="http://schemas.openxmlformats.org/wordprocessingml/2006/main" xmlns:w14="http://schemas.microsoft.com/office/word/2010/wordml" xmlns:w15="http://schemas.microsoft.com/office/word/2012/wordml" xmlns:w16cid="http://schemas.microsoft.com/office/word/2016/wordml/cid" xmlns:w16se="http://schemas.microsoft.com/office/word/2015/wordml/symex" xmlns:wpg="http://schemas.microsoft.com/office/word/2010/wordprocessingGroup" xmlns:wpi="http://schemas.microsoft.com/office/word/2010/wordprocessingInk" xmlns:wne="http://schemas.microsoft.com/office/word/2006/wordml" xmlns:wps="http://schemas.microsoft.com/office/word/2010/wordprocessingShape" mc:Ignorable="w14 w15 w16se w16cid wp14">
+<w:document xmlns:wpc="http://schemas.microsoft.com/office/word/2010/wordprocessingCanvas" xmlns:mc="http://schemas.openxmlformats.org/markup-compatibility/2006" xmlns:o="urn:schemas-microsoft-com:office:office" xmlns:r="http://schemas.openxmlformats.org/officeDocument/2006/relationships" xmlns:m="http://schemas.openxmlformats.org/officeDocument/2006/math" xmlns:v="urn:schemas-microsoft-com:vml" xmlns:wp14="http://schemas.microsoft.com/office/word/2010/wordprocessingDrawing" xmlns:wp="http://schemas.openxmlformats.org/drawingml/2006/wordprocessingDrawing" xmlns:w10="urn:schemas-microsoft-com:office:word" xmlns:w="http://schemas.openxmlformats.org/wordprocessingml/2006/main" xmlns:w14="http://schemas.microsoft.com/office/word/2010/wordml" xmlns:w15="http://schemas.microsoft.com/office/word/2012/wordml" xmlns:wpg="http://schemas.microsoft.com/office/word/2010/wordprocessingGroup" xmlns:wpi="http://schemas.microsoft.com/office/word/2010/wordprocessingInk" xmlns:wne="http://schemas.microsoft.com/office/word/2006/wordml" xmlns:wps="http://schemas.microsoft.com/office/word/2010/wordprocessingShape" mc:Ignorable="w14 w15 wp14">
   <w:body>
     <w:p>
       <w:r>
@@ -8,9 +8,12 @@
       </w:r>
     </w:p>
     <w:p>
+      <w:r>
+        <w:t>MVP</w:t>
+      </w:r>
       <w:proofErr w:type="gramStart"/>
       <w:r>
-        <w:t>MVP,  Continuous</w:t>
+        <w:t>,  Continuous</w:t>
       </w:r>
       <w:proofErr w:type="gramEnd"/>
       <w:r>
@@ -38,8 +41,6 @@
       <w:r>
         <w:t>UI</w:t>
       </w:r>
-      <w:bookmarkStart w:id="0" w:name="_GoBack"/>
-      <w:bookmarkEnd w:id="0"/>
     </w:p>
     <w:p>
       <w:pPr>
@@ -141,15 +142,7 @@
       </w:r>
       <w:proofErr w:type="spellEnd"/>
       <w:r>
-        <w:t xml:space="preserve"> Bluetooth API which would allow for reactive programming to recover and handle exceptions gracefully. </w:t>
-      </w:r>
-      <w:proofErr w:type="gramStart"/>
-      <w:r>
-        <w:t>Also</w:t>
-      </w:r>
-      <w:proofErr w:type="gramEnd"/>
-      <w:r>
-        <w:t xml:space="preserve"> this library has unit testing in mind so this can become testable through the continuous build process.</w:t>
+        <w:t xml:space="preserve"> Bluetooth API which would allow for reactive programming to recover and handle exceptions gracefully. Also this library has unit testing in mind so this can become testable through the continuous build process.</w:t>
       </w:r>
     </w:p>
     <w:p>
@@ -184,8 +177,8 @@
         <w:t>There seems to be some code that references the Associations.</w:t>
       </w:r>
     </w:p>
-    <w:bookmarkStart w:id="1" w:name="_MON_1576928481"/>
-    <w:bookmarkEnd w:id="1"/>
+    <w:bookmarkStart w:id="0" w:name="_MON_1576928481"/>
+    <w:bookmarkEnd w:id="0"/>
     <w:p>
       <w:pPr>
         <w:pStyle w:val="ListParagraph"/>
@@ -215,7 +208,7 @@
           <v:shape id="_x0000_i1025" type="#_x0000_t75" style="width:468pt;height:185.25pt" o:ole="">
             <v:imagedata r:id="rId5" o:title=""/>
           </v:shape>
-          <o:OLEObject Type="Embed" ProgID="Word.OpenDocumentText.12" ShapeID="_x0000_i1025" DrawAspect="Content" ObjectID="_1577617498" r:id="rId6"/>
+          <o:OLEObject Type="Embed" ProgID="Word.OpenDocumentText.12" ShapeID="_x0000_i1025" DrawAspect="Content" ObjectID="_1577648372" r:id="rId6"/>
         </w:object>
       </w:r>
     </w:p>
@@ -242,15 +235,7 @@
       <w:r>
         <w:lastRenderedPageBreak/>
         <w:tab/>
-        <w:t xml:space="preserve">Variables and commented code that is not used can be deleted as it will </w:t>
-      </w:r>
-      <w:proofErr w:type="gramStart"/>
-      <w:r>
-        <w:t>is</w:t>
-      </w:r>
-      <w:proofErr w:type="gramEnd"/>
-      <w:r>
-        <w:t xml:space="preserve"> saved within the repository and causes confusion reading through the code base.</w:t>
+        <w:t>Variables and commented code that is not used can be deleted as it will is saved within the repository and causes confusion reading through the code base.</w:t>
       </w:r>
     </w:p>
     <w:p>
@@ -428,23 +413,15 @@
       </w:r>
       <w:proofErr w:type="spellEnd"/>
       <w:r>
-        <w:t xml:space="preserve"> resource directory. The android application will determine which language is need based </w:t>
+        <w:t xml:space="preserve"> resource directory. The android application will determine which language is need based off of the user’s locale. Currently translations are being persisted to the database during initialization after they are retrieved from the server. Every screen that calls for translations makes a database call from the UI tread, increasing the change of an Application not </w:t>
       </w:r>
       <w:proofErr w:type="gramStart"/>
       <w:r>
-        <w:t>off of</w:t>
+        <w:t>Responding</w:t>
       </w:r>
       <w:proofErr w:type="gramEnd"/>
       <w:r>
-        <w:t xml:space="preserve"> the user’s locale. Currently translations are being persisted to the database during initialization after they are retrieved from the server. Every screen that calls for translations makes a database call from the UI tread, increasing the change of an Application </w:t>
-      </w:r>
-      <w:proofErr w:type="gramStart"/>
-      <w:r>
-        <w:t>not</w:t>
-      </w:r>
-      <w:proofErr w:type="gramEnd"/>
-      <w:r>
-        <w:t xml:space="preserve"> Responding error. The Android framework does more then just handle multilingual text but also supports RTL and LTR text formats for cultures that use them.</w:t>
+        <w:t xml:space="preserve"> error. The Android framework does more then just handle multilingual text but also supports RTL and LTR text formats for cultures that use them.</w:t>
       </w:r>
     </w:p>
     <w:p>
@@ -1028,6 +1005,11 @@
           <w:ilvl w:val="1"/>
           <w:numId w:val="2"/>
         </w:numPr>
+        <w:rPr>
+          <w:rStyle w:val="Hyperlink"/>
+          <w:color w:val="auto"/>
+          <w:u w:val="none"/>
+        </w:rPr>
       </w:pPr>
       <w:hyperlink r:id="rId18" w:history="1">
         <w:r>
@@ -1037,6 +1019,17 @@
           <w:t>https://developer.android.com/training/testing/espresso/index.html</w:t>
         </w:r>
       </w:hyperlink>
+    </w:p>
+    <w:p>
+      <w:bookmarkStart w:id="1" w:name="_GoBack"/>
+      <w:r>
+        <w:pict w14:anchorId="487A5B7B">
+          <v:shape id="_x0000_i1026" type="#_x0000_t75" style="width:468pt;height:267.75pt">
+            <v:imagedata r:id="rId19" o:title="rxmvp"/>
+          </v:shape>
+        </w:pict>
+      </w:r>
+      <w:bookmarkEnd w:id="1"/>
     </w:p>
     <w:sectPr>
       <w:pgSz w:w="12240" w:h="15840"/>
@@ -1049,7 +1042,7 @@
 </file>
 
 <file path=word/numbering.xml><?xml version="1.0" encoding="utf-8"?>
-<w:numbering xmlns:wpc="http://schemas.microsoft.com/office/word/2010/wordprocessingCanvas" xmlns:cx="http://schemas.microsoft.com/office/drawing/2014/chartex" xmlns:cx1="http://schemas.microsoft.com/office/drawing/2015/9/8/chartex" xmlns:cx2="http://schemas.microsoft.com/office/drawing/2015/10/21/chartex" xmlns:cx3="http://schemas.microsoft.com/office/drawing/2016/5/9/chartex" xmlns:cx4="http://schemas.microsoft.com/office/drawing/2016/5/10/chartex" xmlns:cx5="http://schemas.microsoft.com/office/drawing/2016/5/11/chartex" xmlns:cx6="http://schemas.microsoft.com/office/drawing/2016/5/12/chartex" xmlns:cx7="http://schemas.microsoft.com/office/drawing/2016/5/13/chartex" xmlns:cx8="http://schemas.microsoft.com/office/drawing/2016/5/14/chartex" xmlns:mc="http://schemas.openxmlformats.org/markup-compatibility/2006" xmlns:aink="http://schemas.microsoft.com/office/drawing/2016/ink" xmlns:am3d="http://schemas.microsoft.com/office/drawing/2017/model3d" xmlns:o="urn:schemas-microsoft-com:office:office" xmlns:r="http://schemas.openxmlformats.org/officeDocument/2006/relationships" xmlns:m="http://schemas.openxmlformats.org/officeDocument/2006/math" xmlns:v="urn:schemas-microsoft-com:vml" xmlns:wp14="http://schemas.microsoft.com/office/word/2010/wordprocessingDrawing" xmlns:wp="http://schemas.openxmlformats.org/drawingml/2006/wordprocessingDrawing" xmlns:w10="urn:schemas-microsoft-com:office:word" xmlns:w="http://schemas.openxmlformats.org/wordprocessingml/2006/main" xmlns:w14="http://schemas.microsoft.com/office/word/2010/wordml" xmlns:w15="http://schemas.microsoft.com/office/word/2012/wordml" xmlns:w16cid="http://schemas.microsoft.com/office/word/2016/wordml/cid" xmlns:w16se="http://schemas.microsoft.com/office/word/2015/wordml/symex" xmlns:wpg="http://schemas.microsoft.com/office/word/2010/wordprocessingGroup" xmlns:wpi="http://schemas.microsoft.com/office/word/2010/wordprocessingInk" xmlns:wne="http://schemas.microsoft.com/office/word/2006/wordml" xmlns:wps="http://schemas.microsoft.com/office/word/2010/wordprocessingShape" mc:Ignorable="w14 w15 w16se w16cid wp14">
+<w:numbering xmlns:wpc="http://schemas.microsoft.com/office/word/2010/wordprocessingCanvas" xmlns:mc="http://schemas.openxmlformats.org/markup-compatibility/2006" xmlns:o="urn:schemas-microsoft-com:office:office" xmlns:r="http://schemas.openxmlformats.org/officeDocument/2006/relationships" xmlns:m="http://schemas.openxmlformats.org/officeDocument/2006/math" xmlns:v="urn:schemas-microsoft-com:vml" xmlns:wp14="http://schemas.microsoft.com/office/word/2010/wordprocessingDrawing" xmlns:wp="http://schemas.openxmlformats.org/drawingml/2006/wordprocessingDrawing" xmlns:w10="urn:schemas-microsoft-com:office:word" xmlns:w="http://schemas.openxmlformats.org/wordprocessingml/2006/main" xmlns:w14="http://schemas.microsoft.com/office/word/2010/wordml" xmlns:w15="http://schemas.microsoft.com/office/word/2012/wordml" xmlns:wpg="http://schemas.microsoft.com/office/word/2010/wordprocessingGroup" xmlns:wpi="http://schemas.microsoft.com/office/word/2010/wordprocessingInk" xmlns:wne="http://schemas.microsoft.com/office/word/2006/wordml" xmlns:wps="http://schemas.microsoft.com/office/word/2010/wordprocessingShape" mc:Ignorable="w14 w15 wp14">
   <w:abstractNum w:abstractNumId="0" w15:restartNumberingAfterBreak="0">
     <w:nsid w:val="0C827A45"/>
     <w:multiLevelType w:val="hybridMultilevel"/>
@@ -1376,7 +1369,7 @@
 </file>
 
 <file path=word/styles.xml><?xml version="1.0" encoding="utf-8"?>
-<w:styles xmlns:mc="http://schemas.openxmlformats.org/markup-compatibility/2006" xmlns:r="http://schemas.openxmlformats.org/officeDocument/2006/relationships" xmlns:w="http://schemas.openxmlformats.org/wordprocessingml/2006/main" xmlns:w14="http://schemas.microsoft.com/office/word/2010/wordml" xmlns:w15="http://schemas.microsoft.com/office/word/2012/wordml" xmlns:w16cid="http://schemas.microsoft.com/office/word/2016/wordml/cid" xmlns:w16se="http://schemas.microsoft.com/office/word/2015/wordml/symex" mc:Ignorable="w14 w15 w16se w16cid">
+<w:styles xmlns:mc="http://schemas.openxmlformats.org/markup-compatibility/2006" xmlns:r="http://schemas.openxmlformats.org/officeDocument/2006/relationships" xmlns:w="http://schemas.openxmlformats.org/wordprocessingml/2006/main" xmlns:w14="http://schemas.microsoft.com/office/word/2010/wordml" xmlns:w15="http://schemas.microsoft.com/office/word/2012/wordml" mc:Ignorable="w14 w15">
   <w:docDefaults>
     <w:rPrDefault>
       <w:rPr>
@@ -1392,7 +1385,7 @@
       </w:pPr>
     </w:pPrDefault>
   </w:docDefaults>
-  <w:latentStyles w:defLockedState="0" w:defUIPriority="99" w:defSemiHidden="0" w:defUnhideWhenUsed="0" w:defQFormat="0" w:count="375">
+  <w:latentStyles w:defLockedState="0" w:defUIPriority="99" w:defSemiHidden="0" w:defUnhideWhenUsed="0" w:defQFormat="0" w:count="371">
     <w:lsdException w:name="Normal" w:uiPriority="0" w:qFormat="1"/>
     <w:lsdException w:name="heading 1" w:uiPriority="9" w:qFormat="1"/>
     <w:lsdException w:name="heading 2" w:semiHidden="1" w:uiPriority="9" w:unhideWhenUsed="1" w:qFormat="1"/>
@@ -1764,10 +1757,6 @@
     <w:lsdException w:name="List Table 5 Dark Accent 6" w:uiPriority="50"/>
     <w:lsdException w:name="List Table 6 Colorful Accent 6" w:uiPriority="51"/>
     <w:lsdException w:name="List Table 7 Colorful Accent 6" w:uiPriority="52"/>
-    <w:lsdException w:name="Mention" w:semiHidden="1" w:unhideWhenUsed="1"/>
-    <w:lsdException w:name="Smart Hyperlink" w:semiHidden="1" w:unhideWhenUsed="1"/>
-    <w:lsdException w:name="Hashtag" w:semiHidden="1" w:unhideWhenUsed="1"/>
-    <w:lsdException w:name="Unresolved Mention" w:semiHidden="1" w:unhideWhenUsed="1"/>
   </w:latentStyles>
   <w:style w:type="paragraph" w:default="1" w:styleId="Normal">
     <w:name w:val="Normal"/>
@@ -1822,7 +1811,7 @@
       <w:u w:val="single"/>
     </w:rPr>
   </w:style>
-  <w:style w:type="character" w:styleId="UnresolvedMention">
+  <w:style w:type="character" w:customStyle="1" w:styleId="UnresolvedMention">
     <w:name w:val="Unresolved Mention"/>
     <w:basedOn w:val="DefaultParagraphFont"/>
     <w:uiPriority w:val="99"/>

</xml_diff>